<commit_message>
First draft of Next steps
</commit_message>
<xml_diff>
--- a/written/cs446-d3_Jailbreak-Pong.docx
+++ b/written/cs446-d3_Jailbreak-Pong.docx
@@ -203,6 +203,8 @@
         </w:rPr>
         <w:t xml:space="preserve"> two users with different </w:t>
       </w:r>
+      <w:bookmarkStart w:id="0" w:name="_GoBack"/>
+      <w:bookmarkEnd w:id="0"/>
       <w:r>
         <w:rPr>
           <w:rFonts w:ascii="Arial" w:eastAsia="Times New Roman" w:hAnsi="Arial" w:cs="Arial"/>
@@ -337,67 +339,6 @@
           <w:color w:val="000000"/>
         </w:rPr>
         <w:t xml:space="preserve"> hit by the ball. </w:t>
-      </w:r>
-    </w:p>
-    <w:p>
-      <w:pPr>
-        <w:rPr>
-          <w:rFonts w:ascii="Arial" w:eastAsia="Times New Roman" w:hAnsi="Arial" w:cs="Arial"/>
-          <w:color w:val="000000"/>
-        </w:rPr>
-      </w:pPr>
-      <w:r>
-        <w:rPr>
-          <w:rFonts w:ascii="Arial" w:eastAsia="Times New Roman" w:hAnsi="Arial" w:cs="Arial"/>
-          <w:color w:val="000000"/>
-        </w:rPr>
-        <w:t xml:space="preserve">Two paddle objects can be initialized and can be each moved by one finger, across a specified horizontal axis. </w:t>
-      </w:r>
-      <w:proofErr w:type="spellStart"/>
-      <w:r>
-        <w:rPr>
-          <w:rFonts w:ascii="Arial" w:eastAsia="Times New Roman" w:hAnsi="Arial" w:cs="Arial"/>
-          <w:color w:val="000000"/>
-        </w:rPr>
-        <w:t>Wifi</w:t>
-      </w:r>
-      <w:proofErr w:type="spellEnd"/>
-      <w:r>
-        <w:rPr>
-          <w:rFonts w:ascii="Arial" w:eastAsia="Times New Roman" w:hAnsi="Arial" w:cs="Arial"/>
-          <w:color w:val="000000"/>
-        </w:rPr>
-        <w:t xml:space="preserve"> Direct connection</w:t>
-      </w:r>
-      <w:r>
-        <w:rPr>
-          <w:rFonts w:ascii="Arial" w:eastAsia="Times New Roman" w:hAnsi="Arial" w:cs="Arial"/>
-          <w:color w:val="000000"/>
-        </w:rPr>
-        <w:t xml:space="preserve"> is being implemented</w:t>
-      </w:r>
-      <w:r>
-        <w:rPr>
-          <w:rFonts w:ascii="Arial" w:eastAsia="Times New Roman" w:hAnsi="Arial" w:cs="Arial"/>
-          <w:color w:val="000000"/>
-        </w:rPr>
-        <w:t xml:space="preserve">, </w:t>
-      </w:r>
-      <w:proofErr w:type="gramStart"/>
-      <w:r>
-        <w:rPr>
-          <w:rFonts w:ascii="Arial" w:eastAsia="Times New Roman" w:hAnsi="Arial" w:cs="Arial"/>
-          <w:color w:val="000000"/>
-        </w:rPr>
-        <w:t>in an attempt to</w:t>
-      </w:r>
-      <w:proofErr w:type="gramEnd"/>
-      <w:r>
-        <w:rPr>
-          <w:rFonts w:ascii="Arial" w:eastAsia="Times New Roman" w:hAnsi="Arial" w:cs="Arial"/>
-          <w:color w:val="000000"/>
-        </w:rPr>
-        <w:t xml:space="preserve"> share paddle positions between two phones, so that two players can play with each other remotely.</w:t>
       </w:r>
     </w:p>
     <w:p>
@@ -647,18 +588,160 @@
     <w:p>
       <w:pPr>
         <w:rPr>
-          <w:rFonts w:ascii="Arial" w:hAnsi="Arial" w:cs="Arial"/>
-        </w:rPr>
-      </w:pPr>
-      <w:r>
-        <w:rPr>
-          <w:rFonts w:ascii="Arial" w:hAnsi="Arial" w:cs="Arial"/>
-        </w:rPr>
-        <w:br w:type="page"/>
+          <w:rFonts w:ascii="Arial" w:eastAsia="Times New Roman" w:hAnsi="Arial" w:cs="Arial"/>
+          <w:color w:val="000000"/>
+        </w:rPr>
+      </w:pPr>
+      <w:r>
+        <w:rPr>
+          <w:rFonts w:ascii="Arial" w:eastAsia="Times New Roman" w:hAnsi="Arial" w:cs="Arial"/>
+          <w:color w:val="000000"/>
+        </w:rPr>
+        <w:t xml:space="preserve">For the next month of development, we are focusing on integrating the Ball implementation with the Board. We will be focusing on structuring the Views in such a way that the Ball View moves on the Board View. </w:t>
       </w:r>
     </w:p>
     <w:p>
       <w:pPr>
+        <w:rPr>
+          <w:rFonts w:ascii="Arial" w:eastAsia="Times New Roman" w:hAnsi="Arial" w:cs="Arial"/>
+          <w:color w:val="000000"/>
+        </w:rPr>
+      </w:pPr>
+      <w:r>
+        <w:rPr>
+          <w:rFonts w:ascii="Arial" w:eastAsia="Times New Roman" w:hAnsi="Arial" w:cs="Arial"/>
+          <w:color w:val="000000"/>
+        </w:rPr>
+        <w:t xml:space="preserve">Another big task involves the implementation of hit detection so that the Ball can destroy the Bricks it hits. We are planning on implementing a Health Point property of the Bricks so that they can be hit multiple times. Each hit </w:t>
+      </w:r>
+      <w:proofErr w:type="gramStart"/>
+      <w:r>
+        <w:rPr>
+          <w:rFonts w:ascii="Arial" w:eastAsia="Times New Roman" w:hAnsi="Arial" w:cs="Arial"/>
+          <w:color w:val="000000"/>
+        </w:rPr>
+        <w:t>change</w:t>
+      </w:r>
+      <w:proofErr w:type="gramEnd"/>
+      <w:r>
+        <w:rPr>
+          <w:rFonts w:ascii="Arial" w:eastAsia="Times New Roman" w:hAnsi="Arial" w:cs="Arial"/>
+          <w:color w:val="000000"/>
+        </w:rPr>
+        <w:t xml:space="preserve"> the Bricks color.</w:t>
+      </w:r>
+    </w:p>
+    <w:p>
+      <w:pPr>
+        <w:rPr>
+          <w:rFonts w:ascii="Arial" w:eastAsia="Times New Roman" w:hAnsi="Arial" w:cs="Arial"/>
+          <w:color w:val="000000"/>
+        </w:rPr>
+      </w:pPr>
+      <w:r>
+        <w:rPr>
+          <w:rFonts w:ascii="Arial" w:eastAsia="Times New Roman" w:hAnsi="Arial" w:cs="Arial"/>
+          <w:color w:val="000000"/>
+        </w:rPr>
+        <w:t>The final major task is programming the P</w:t>
+      </w:r>
+      <w:r>
+        <w:rPr>
+          <w:rFonts w:ascii="Arial" w:eastAsia="Times New Roman" w:hAnsi="Arial" w:cs="Arial"/>
+          <w:color w:val="000000"/>
+        </w:rPr>
+        <w:t>addle objects</w:t>
+      </w:r>
+      <w:r>
+        <w:rPr>
+          <w:rFonts w:ascii="Arial" w:eastAsia="Times New Roman" w:hAnsi="Arial" w:cs="Arial"/>
+          <w:color w:val="000000"/>
+        </w:rPr>
+        <w:t xml:space="preserve"> and syncing data across two phones. Paddles </w:t>
+      </w:r>
+      <w:r>
+        <w:rPr>
+          <w:rFonts w:ascii="Arial" w:eastAsia="Times New Roman" w:hAnsi="Arial" w:cs="Arial"/>
+          <w:color w:val="000000"/>
+        </w:rPr>
+        <w:t xml:space="preserve">can be moved by </w:t>
+      </w:r>
+      <w:r>
+        <w:rPr>
+          <w:rFonts w:ascii="Arial" w:eastAsia="Times New Roman" w:hAnsi="Arial" w:cs="Arial"/>
+          <w:color w:val="000000"/>
+        </w:rPr>
+        <w:t>user touch input</w:t>
+      </w:r>
+      <w:r>
+        <w:rPr>
+          <w:rFonts w:ascii="Arial" w:eastAsia="Times New Roman" w:hAnsi="Arial" w:cs="Arial"/>
+          <w:color w:val="000000"/>
+        </w:rPr>
+        <w:t xml:space="preserve"> across a specified horizontal axis. </w:t>
+      </w:r>
+      <w:proofErr w:type="spellStart"/>
+      <w:r>
+        <w:rPr>
+          <w:rFonts w:ascii="Arial" w:eastAsia="Times New Roman" w:hAnsi="Arial" w:cs="Arial"/>
+          <w:color w:val="000000"/>
+        </w:rPr>
+        <w:t>Wifi</w:t>
+      </w:r>
+      <w:proofErr w:type="spellEnd"/>
+      <w:r>
+        <w:rPr>
+          <w:rFonts w:ascii="Arial" w:eastAsia="Times New Roman" w:hAnsi="Arial" w:cs="Arial"/>
+          <w:color w:val="000000"/>
+        </w:rPr>
+        <w:t xml:space="preserve"> Direct connection is being implemented, </w:t>
+      </w:r>
+      <w:proofErr w:type="gramStart"/>
+      <w:r>
+        <w:rPr>
+          <w:rFonts w:ascii="Arial" w:eastAsia="Times New Roman" w:hAnsi="Arial" w:cs="Arial"/>
+          <w:color w:val="000000"/>
+        </w:rPr>
+        <w:t>in an attempt to</w:t>
+      </w:r>
+      <w:proofErr w:type="gramEnd"/>
+      <w:r>
+        <w:rPr>
+          <w:rFonts w:ascii="Arial" w:eastAsia="Times New Roman" w:hAnsi="Arial" w:cs="Arial"/>
+          <w:color w:val="000000"/>
+        </w:rPr>
+        <w:t xml:space="preserve"> share </w:t>
+      </w:r>
+      <w:r>
+        <w:rPr>
+          <w:rFonts w:ascii="Arial" w:eastAsia="Times New Roman" w:hAnsi="Arial" w:cs="Arial"/>
+          <w:color w:val="000000"/>
+        </w:rPr>
+        <w:t>P</w:t>
+      </w:r>
+      <w:r>
+        <w:rPr>
+          <w:rFonts w:ascii="Arial" w:eastAsia="Times New Roman" w:hAnsi="Arial" w:cs="Arial"/>
+          <w:color w:val="000000"/>
+        </w:rPr>
+        <w:t>addle positions between two phones, so that two players can play with each other remotely.</w:t>
+      </w:r>
+    </w:p>
+    <w:p>
+      <w:pPr>
+        <w:rPr>
+          <w:rFonts w:ascii="Arial" w:hAnsi="Arial" w:cs="Arial"/>
+        </w:rPr>
+      </w:pPr>
+      <w:r>
+        <w:rPr>
+          <w:rFonts w:ascii="Arial" w:hAnsi="Arial" w:cs="Arial"/>
+        </w:rPr>
+        <w:br w:type="page"/>
+      </w:r>
+    </w:p>
+    <w:p>
+      <w:pPr>
         <w:pStyle w:val="Heading1"/>
       </w:pPr>
       <w:r>
@@ -682,8 +765,6 @@
           <w:rFonts w:ascii="Arial" w:hAnsi="Arial" w:cs="Arial"/>
         </w:rPr>
       </w:pPr>
-      <w:bookmarkStart w:id="0" w:name="_GoBack"/>
-      <w:bookmarkEnd w:id="0"/>
     </w:p>
     <w:sectPr>
       <w:footerReference w:type="default" r:id="rId7"/>
@@ -1008,16 +1089,8 @@
             <w:rPr>
               <w:rFonts w:ascii="Arial" w:hAnsi="Arial" w:cs="Arial"/>
             </w:rPr>
-            <w:t xml:space="preserve">Adil </w:t>
+            <w:t>Adil Mian</w:t>
           </w:r>
-          <w:proofErr w:type="spellStart"/>
-          <w:r>
-            <w:rPr>
-              <w:rFonts w:ascii="Arial" w:hAnsi="Arial" w:cs="Arial"/>
-            </w:rPr>
-            <w:t>Mian</w:t>
-          </w:r>
-          <w:proofErr w:type="spellEnd"/>
         </w:p>
         <w:p>
           <w:pPr>
@@ -1269,7 +1342,7 @@
       </w:pPr>
     </w:pPrDefault>
   </w:docDefaults>
-  <w:latentStyles w:defLockedState="0" w:defUIPriority="99" w:defSemiHidden="0" w:defUnhideWhenUsed="0" w:defQFormat="0" w:count="376">
+  <w:latentStyles w:defLockedState="0" w:defUIPriority="99" w:defSemiHidden="0" w:defUnhideWhenUsed="0" w:defQFormat="0" w:count="375">
     <w:lsdException w:name="Normal" w:uiPriority="0" w:qFormat="1"/>
     <w:lsdException w:name="heading 1" w:uiPriority="9" w:qFormat="1"/>
     <w:lsdException w:name="heading 2" w:semiHidden="1" w:uiPriority="9" w:unhideWhenUsed="1" w:qFormat="1"/>
@@ -1645,7 +1718,6 @@
     <w:lsdException w:name="Smart Hyperlink" w:semiHidden="1" w:unhideWhenUsed="1"/>
     <w:lsdException w:name="Hashtag" w:semiHidden="1" w:unhideWhenUsed="1"/>
     <w:lsdException w:name="Unresolved Mention" w:semiHidden="1" w:unhideWhenUsed="1"/>
-    <w:lsdException w:name="Smart Link" w:semiHidden="1" w:unhideWhenUsed="1"/>
   </w:latentStyles>
   <w:style w:type="paragraph" w:default="1" w:styleId="Normal">
     <w:name w:val="Normal"/>

</xml_diff>